<commit_message>
process document and save button
</commit_message>
<xml_diff>
--- a/Process report.docx
+++ b/Process report.docx
@@ -105,7 +105,6 @@
                 <w:dataBinding w:prefixMappings="xmlns:ns0='http://schemas.openxmlformats.org/package/2006/metadata/core-properties' xmlns:ns1='http://purl.org/dc/elements/1.1/'" w:xpath="/ns0:coreProperties[1]/ns1:title[1]" w:storeItemID="{6C3C8BC8-F283-45AE-878A-BAB7291924A1}"/>
                 <w:text/>
               </w:sdtPr>
-              <w:sdtEndPr/>
               <w:sdtContent>
                 <w:tc>
                   <w:tcPr>
@@ -155,7 +154,6 @@
                 <w:dataBinding w:prefixMappings="xmlns:ns0='http://schemas.openxmlformats.org/package/2006/metadata/core-properties' xmlns:ns1='http://purl.org/dc/elements/1.1/'" w:xpath="/ns0:coreProperties[1]/ns1:subject[1]" w:storeItemID="{6C3C8BC8-F283-45AE-878A-BAB7291924A1}"/>
                 <w:text/>
               </w:sdtPr>
-              <w:sdtEndPr/>
               <w:sdtContent>
                 <w:tc>
                   <w:tcPr>
@@ -250,7 +248,6 @@
                   <w:calendar w:val="gregorian"/>
                 </w:date>
               </w:sdtPr>
-              <w:sdtEndPr/>
               <w:sdtContent>
                 <w:tc>
                   <w:tcPr>
@@ -315,7 +312,7 @@
           <w:r>
             <w:rPr>
               <w:noProof/>
-              <w:lang w:eastAsia="bg-BG"/>
+              <w:lang w:val="en-GB" w:eastAsia="en-GB"/>
             </w:rPr>
             <mc:AlternateContent>
               <mc:Choice Requires="wps">
@@ -394,12 +391,21 @@
                                     <w:lang w:val="en-US"/>
                                   </w:rPr>
                                 </w:pPr>
+                                <w:proofErr w:type="spellStart"/>
                                 <w:r>
                                   <w:rPr>
                                     <w:i/>
                                     <w:lang w:val="en-GB"/>
                                   </w:rPr>
-                                  <w:t xml:space="preserve">Preslav </w:t>
+                                  <w:t>Preslav</w:t>
+                                </w:r>
+                                <w:proofErr w:type="spellEnd"/>
+                                <w:r>
+                                  <w:rPr>
+                                    <w:i/>
+                                    <w:lang w:val="en-GB"/>
+                                  </w:rPr>
+                                  <w:t xml:space="preserve"> </w:t>
                                 </w:r>
                                 <w:proofErr w:type="spellStart"/>
                                 <w:r>
@@ -1400,7 +1406,21 @@
         <w:rPr>
           <w:lang w:val="en-US"/>
         </w:rPr>
-        <w:t xml:space="preserve">, Preslav </w:t>
+        <w:t xml:space="preserve">, </w:t>
+      </w:r>
+      <w:proofErr w:type="spellStart"/>
+      <w:r>
+        <w:rPr>
+          <w:lang w:val="en-US"/>
+        </w:rPr>
+        <w:t>Preslav</w:t>
+      </w:r>
+      <w:proofErr w:type="spellEnd"/>
+      <w:r>
+        <w:rPr>
+          <w:lang w:val="en-US"/>
+        </w:rPr>
+        <w:t xml:space="preserve"> </w:t>
       </w:r>
       <w:proofErr w:type="spellStart"/>
       <w:r>
@@ -1613,258 +1633,537 @@
     </w:p>
     <w:p>
       <w:pPr>
-        <w:ind w:firstLine="708"/>
-        <w:rPr>
-          <w:lang w:val="en-GB"/>
-        </w:rPr>
-      </w:pPr>
-    </w:p>
-    <w:p>
-      <w:pPr>
-        <w:ind w:firstLine="708"/>
-        <w:rPr>
-          <w:lang w:val="en-GB"/>
-        </w:rPr>
-      </w:pPr>
-    </w:p>
-    <w:p>
-      <w:pPr>
-        <w:ind w:firstLine="708"/>
-        <w:rPr>
-          <w:lang w:val="en-GB"/>
-        </w:rPr>
-      </w:pPr>
-    </w:p>
-    <w:p>
-      <w:pPr>
-        <w:ind w:firstLine="708"/>
-        <w:rPr>
-          <w:lang w:val="en-GB"/>
-        </w:rPr>
-      </w:pPr>
-    </w:p>
-    <w:p>
-      <w:pPr>
-        <w:ind w:firstLine="708"/>
-        <w:rPr>
-          <w:lang w:val="en-GB"/>
-        </w:rPr>
-      </w:pPr>
+        <w:rPr>
+          <w:lang w:val="en-GB"/>
+        </w:rPr>
+      </w:pPr>
+      <w:bookmarkStart w:id="1" w:name="_GoBack"/>
+      <w:bookmarkEnd w:id="1"/>
     </w:p>
     <w:p>
       <w:pPr>
         <w:pStyle w:val="Heading1"/>
         <w:jc w:val="center"/>
         <w:rPr>
-          <w:lang w:val="en-GB"/>
-        </w:rPr>
-      </w:pPr>
-      <w:bookmarkStart w:id="1" w:name="_Toc439427429"/>
+          <w:lang w:val="en-US"/>
+        </w:rPr>
+      </w:pPr>
+      <w:bookmarkStart w:id="2" w:name="_Toc310712227"/>
       <w:r>
         <w:rPr>
-          <w:lang w:val="en-GB"/>
-        </w:rPr>
+          <w:lang w:val="en-US"/>
+        </w:rPr>
+        <w:lastRenderedPageBreak/>
         <w:t>Rules and decisions</w:t>
       </w:r>
-      <w:bookmarkEnd w:id="1"/>
-    </w:p>
-    <w:p>
-      <w:pPr>
-        <w:rPr>
-          <w:lang w:val="en-GB"/>
-        </w:rPr>
-      </w:pPr>
-    </w:p>
-    <w:p>
-      <w:pPr>
-        <w:rPr>
-          <w:lang w:val="en-GB"/>
-        </w:rPr>
-      </w:pPr>
+      <w:bookmarkEnd w:id="2"/>
+    </w:p>
+    <w:p/>
+    <w:p>
       <w:r>
-        <w:rPr>
-          <w:lang w:val="en-GB"/>
-        </w:rPr>
-        <w:t>//will be moved here</w:t>
+        <w:tab/>
+        <w:t>First of all, we decided that the user will have a limited working space. This working space will be designated by a non-resizable pan</w:t>
       </w:r>
-    </w:p>
-    <w:p>
-      <w:pPr>
-        <w:rPr>
-          <w:lang w:val="en-GB"/>
-        </w:rPr>
-      </w:pPr>
-    </w:p>
-    <w:p>
-      <w:pPr>
-        <w:rPr>
-          <w:lang w:val="en-GB"/>
-        </w:rPr>
-      </w:pPr>
-    </w:p>
-    <w:p>
-      <w:pPr>
-        <w:rPr>
-          <w:lang w:val="en-GB"/>
-        </w:rPr>
-      </w:pPr>
-    </w:p>
-    <w:p>
-      <w:pPr>
-        <w:rPr>
-          <w:lang w:val="en-GB"/>
-        </w:rPr>
-      </w:pPr>
-    </w:p>
-    <w:p>
-      <w:pPr>
-        <w:rPr>
-          <w:lang w:val="en-GB"/>
-        </w:rPr>
-      </w:pPr>
-    </w:p>
-    <w:p>
-      <w:pPr>
-        <w:rPr>
-          <w:lang w:val="en-GB"/>
-        </w:rPr>
-      </w:pPr>
-    </w:p>
-    <w:p>
-      <w:pPr>
-        <w:rPr>
-          <w:lang w:val="en-GB"/>
-        </w:rPr>
-      </w:pPr>
-    </w:p>
-    <w:p>
-      <w:pPr>
-        <w:rPr>
-          <w:lang w:val="en-GB"/>
-        </w:rPr>
-      </w:pPr>
-    </w:p>
-    <w:p>
-      <w:pPr>
-        <w:rPr>
-          <w:lang w:val="en-GB"/>
-        </w:rPr>
-      </w:pPr>
-    </w:p>
-    <w:p>
-      <w:pPr>
-        <w:rPr>
-          <w:lang w:val="en-GB"/>
-        </w:rPr>
-      </w:pPr>
-    </w:p>
-    <w:p>
-      <w:pPr>
-        <w:rPr>
-          <w:lang w:val="en-GB"/>
-        </w:rPr>
-      </w:pPr>
-    </w:p>
-    <w:p>
-      <w:pPr>
-        <w:rPr>
-          <w:lang w:val="en-GB"/>
-        </w:rPr>
-      </w:pPr>
-    </w:p>
-    <w:p>
-      <w:pPr>
-        <w:rPr>
-          <w:lang w:val="en-GB"/>
-        </w:rPr>
-      </w:pPr>
-    </w:p>
-    <w:p>
-      <w:pPr>
-        <w:rPr>
-          <w:lang w:val="en-GB"/>
-        </w:rPr>
-      </w:pPr>
-    </w:p>
-    <w:p>
-      <w:pPr>
-        <w:rPr>
-          <w:lang w:val="en-GB"/>
-        </w:rPr>
-      </w:pPr>
-    </w:p>
-    <w:p>
-      <w:pPr>
-        <w:rPr>
-          <w:lang w:val="en-GB"/>
-        </w:rPr>
-      </w:pPr>
-    </w:p>
-    <w:p>
-      <w:pPr>
-        <w:rPr>
-          <w:lang w:val="en-GB"/>
-        </w:rPr>
-      </w:pPr>
-    </w:p>
-    <w:p>
-      <w:pPr>
-        <w:rPr>
-          <w:lang w:val="en-GB"/>
-        </w:rPr>
-      </w:pPr>
-    </w:p>
-    <w:p>
-      <w:pPr>
-        <w:rPr>
-          <w:lang w:val="en-GB"/>
-        </w:rPr>
-      </w:pPr>
-    </w:p>
-    <w:p>
-      <w:pPr>
-        <w:rPr>
-          <w:lang w:val="en-GB"/>
-        </w:rPr>
-      </w:pPr>
-    </w:p>
-    <w:p>
-      <w:pPr>
-        <w:rPr>
-          <w:lang w:val="en-GB"/>
-        </w:rPr>
-      </w:pPr>
-    </w:p>
-    <w:p>
-      <w:pPr>
-        <w:rPr>
-          <w:lang w:val="en-GB"/>
-        </w:rPr>
-      </w:pPr>
-    </w:p>
-    <w:p>
-      <w:pPr>
-        <w:rPr>
-          <w:lang w:val="en-GB"/>
-        </w:rPr>
-      </w:pPr>
+      <w:r>
+        <w:rPr>
+          <w:lang w:val="en-US"/>
+        </w:rPr>
+        <w:t>e</w:t>
+      </w:r>
+      <w:r>
+        <w:t>l. When an element has to be drawn on the scree</w:t>
+      </w:r>
+      <w:r>
+        <w:rPr>
+          <w:lang w:val="en-US"/>
+        </w:rPr>
+        <w:t>n</w:t>
+      </w:r>
+      <w:r>
+        <w:t>, the user selects the point and the system will calculate the center of the element (picture) and draw it on the place selected by the user. The elements will be represented by pictures while the pi</w:t>
+      </w:r>
+      <w:r>
+        <w:rPr>
+          <w:lang w:val="en-US"/>
+        </w:rPr>
+        <w:t>p</w:t>
+      </w:r>
+      <w:r>
+        <w:t>epline</w:t>
+      </w:r>
+      <w:r>
+        <w:rPr>
+          <w:lang w:val="en-US"/>
+        </w:rPr>
+        <w:t>s</w:t>
+      </w:r>
+      <w:r>
+        <w:t xml:space="preserve"> will be drawn as a line</w:t>
+      </w:r>
+      <w:r>
+        <w:rPr>
+          <w:lang w:val="en-US"/>
+        </w:rPr>
+        <w:t>s</w:t>
+      </w:r>
+      <w:r>
+        <w:t xml:space="preserve">. </w:t>
+      </w:r>
+    </w:p>
+    <w:p>
+      <w:pPr>
+        <w:ind w:firstLine="708"/>
+        <w:rPr>
+          <w:lang w:val="en-GB"/>
+        </w:rPr>
+      </w:pPr>
+      <w:r>
+        <w:t xml:space="preserve">Both adjustable and normal splitter will have a default value of 50% on both outputs. </w:t>
+      </w:r>
+    </w:p>
+    <w:p>
+      <w:pPr>
+        <w:ind w:firstLine="708"/>
+        <w:rPr>
+          <w:lang w:val="en-GB"/>
+        </w:rPr>
+      </w:pPr>
+      <w:r>
+        <w:rPr>
+          <w:lang w:val="en-GB"/>
+        </w:rPr>
+        <w:t>To adjust the percentage of an adjustable splitter, the user double clicks on the drawn splitter and a track bar will be displayed.</w:t>
+      </w:r>
+    </w:p>
+    <w:p>
+      <w:pPr>
+        <w:ind w:firstLine="708"/>
+        <w:rPr>
+          <w:lang w:val="en-GB"/>
+        </w:rPr>
+      </w:pPr>
+      <w:r>
+        <w:t xml:space="preserve">The current and the maximum flow </w:t>
+      </w:r>
+      <w:r>
+        <w:rPr>
+          <w:lang w:val="en-GB"/>
+        </w:rPr>
+        <w:t xml:space="preserve">of any element </w:t>
+      </w:r>
+      <w:r>
+        <w:t xml:space="preserve">cannot be negative numbers and the current flow must be a lower or </w:t>
+      </w:r>
+      <w:r>
+        <w:rPr>
+          <w:lang w:val="en-US"/>
+        </w:rPr>
+        <w:t xml:space="preserve"> an </w:t>
+      </w:r>
+      <w:r>
+        <w:t>equal number to the maximum flow.</w:t>
+      </w:r>
+      <w:r>
+        <w:rPr>
+          <w:lang w:val="en-GB"/>
+        </w:rPr>
+        <w:t xml:space="preserve"> Otherwise, the system will not register the changes. The flow will be registered as a double and not </w:t>
+      </w:r>
+      <w:proofErr w:type="spellStart"/>
+      <w:r>
+        <w:rPr>
+          <w:lang w:val="en-GB"/>
+        </w:rPr>
+        <w:t>int</w:t>
+      </w:r>
+      <w:proofErr w:type="spellEnd"/>
+      <w:r>
+        <w:rPr>
+          <w:lang w:val="en-GB"/>
+        </w:rPr>
+        <w:t xml:space="preserve"> because, for example, if we want to connect pipeline with a flow of 7 to a normal splitter, we will have the out coming flow of 3 and 3. Therefore, 1 part will be lost.</w:t>
+      </w:r>
+    </w:p>
+    <w:p>
+      <w:pPr>
+        <w:ind w:firstLine="708"/>
+        <w:rPr>
+          <w:lang w:val="en-GB"/>
+        </w:rPr>
+      </w:pPr>
+      <w:r>
+        <w:rPr>
+          <w:lang w:val="en-GB"/>
+        </w:rPr>
+        <w:t>By default, all elements have a current flow and a capacity of 0.</w:t>
+      </w:r>
+    </w:p>
+    <w:p>
+      <w:pPr>
+        <w:ind w:firstLine="708"/>
+        <w:rPr>
+          <w:lang w:val="en-US"/>
+        </w:rPr>
+      </w:pPr>
+      <w:r>
+        <w:t>When drawing one of the elements on the screen we decided that the system will register the X and Y coordinates as the</w:t>
+      </w:r>
+      <w:r>
+        <w:rPr>
+          <w:lang w:val="en-US"/>
+        </w:rPr>
+        <w:t xml:space="preserve"> top-left corner</w:t>
+      </w:r>
+      <w:r>
+        <w:t xml:space="preserve"> of the figure. However, this does not apply for pipelines as well.</w:t>
+      </w:r>
+      <w:r>
+        <w:rPr>
+          <w:lang w:val="en-US"/>
+        </w:rPr>
+        <w:t xml:space="preserve"> </w:t>
+      </w:r>
+    </w:p>
+    <w:p>
+      <w:pPr>
+        <w:ind w:firstLine="708"/>
+        <w:rPr>
+          <w:lang w:val="en-GB"/>
+        </w:rPr>
+      </w:pPr>
+      <w:r>
+        <w:t>The pipeline flow will be show</w:t>
+      </w:r>
+      <w:r>
+        <w:rPr>
+          <w:lang w:val="en-US"/>
+        </w:rPr>
+        <w:t>n</w:t>
+      </w:r>
+      <w:r>
+        <w:t xml:space="preserve"> </w:t>
+      </w:r>
+      <w:r>
+        <w:rPr>
+          <w:lang w:val="en-GB"/>
+        </w:rPr>
+        <w:t>on the middle of the line.</w:t>
+      </w:r>
+    </w:p>
+    <w:p>
+      <w:pPr>
+        <w:ind w:firstLine="708"/>
+        <w:rPr>
+          <w:lang w:val="en-GB"/>
+        </w:rPr>
+      </w:pPr>
+      <w:r>
+        <w:t>To make sure that there will not be compatibility problems when loading and existing net</w:t>
+      </w:r>
+      <w:r>
+        <w:rPr>
+          <w:lang w:val="en-US"/>
+        </w:rPr>
+        <w:t>work</w:t>
+      </w:r>
+      <w:r>
+        <w:t>, the file will be saved in binary format</w:t>
+      </w:r>
+      <w:r>
+        <w:rPr>
+          <w:lang w:val="en-GB"/>
+        </w:rPr>
+        <w:t xml:space="preserve"> (.XML)</w:t>
+      </w:r>
+      <w:r>
+        <w:t>.</w:t>
+      </w:r>
+      <w:r>
+        <w:rPr>
+          <w:lang w:val="en-GB"/>
+        </w:rPr>
+        <w:t xml:space="preserve"> If the user presses the ‘Save’ button but there was no previous save???</w:t>
+      </w:r>
+      <w:proofErr w:type="gramStart"/>
+      <w:r>
+        <w:rPr>
+          <w:lang w:val="en-GB"/>
+        </w:rPr>
+        <w:t>changed</w:t>
+      </w:r>
+      <w:proofErr w:type="gramEnd"/>
+      <w:r>
+        <w:rPr>
+          <w:lang w:val="en-GB"/>
+        </w:rPr>
+        <w:t xml:space="preserve"> later</w:t>
+      </w:r>
+    </w:p>
+    <w:p>
+      <w:pPr>
+        <w:ind w:firstLine="708"/>
+        <w:rPr>
+          <w:lang w:val="en-GB"/>
+        </w:rPr>
+      </w:pPr>
+      <w:r>
+        <w:rPr>
+          <w:lang w:val="en-GB"/>
+        </w:rPr>
+        <w:t xml:space="preserve">To select a component, the user has to double click on it and </w:t>
+      </w:r>
+      <w:r>
+        <w:rPr>
+          <w:lang w:val="en-GB"/>
+        </w:rPr>
+        <w:t xml:space="preserve">a red rectangle will be drawn around it. For a </w:t>
+      </w:r>
+      <w:proofErr w:type="spellStart"/>
+      <w:r>
+        <w:rPr>
+          <w:lang w:val="en-GB"/>
+        </w:rPr>
+        <w:t>splitte</w:t>
+      </w:r>
+      <w:proofErr w:type="spellEnd"/>
+      <w:r>
+        <w:rPr>
+          <w:lang w:val="en-GB"/>
+        </w:rPr>
+        <w:t xml:space="preserve">/merger each incoming/out coming part is drawn in a red rectangle. This makes it easier for the user when he </w:t>
+      </w:r>
+      <w:proofErr w:type="spellStart"/>
+      <w:r>
+        <w:rPr>
+          <w:lang w:val="en-GB"/>
+        </w:rPr>
+        <w:t>wnts</w:t>
+      </w:r>
+      <w:proofErr w:type="spellEnd"/>
+      <w:r>
+        <w:rPr>
+          <w:lang w:val="en-GB"/>
+        </w:rPr>
+        <w:t xml:space="preserve"> to connect the </w:t>
+      </w:r>
+      <w:proofErr w:type="spellStart"/>
+      <w:r>
+        <w:rPr>
+          <w:lang w:val="en-GB"/>
+        </w:rPr>
+        <w:t>ipeline</w:t>
+      </w:r>
+      <w:proofErr w:type="spellEnd"/>
+      <w:r>
+        <w:rPr>
+          <w:lang w:val="en-GB"/>
+        </w:rPr>
+        <w:t xml:space="preserve"> to a specific part of the splitter/merger.</w:t>
+      </w:r>
+    </w:p>
+    <w:p>
+      <w:pPr>
+        <w:ind w:firstLine="708"/>
+        <w:rPr>
+          <w:lang w:val="en-GB"/>
+        </w:rPr>
+      </w:pPr>
+      <w:r>
+        <w:rPr>
+          <w:lang w:val="en-GB"/>
+        </w:rPr>
+        <w:t xml:space="preserve">We did not implement an algorithm for overlapping lines because a line can be drawn by selecting multiple points on the screen (creating a path). </w:t>
+      </w:r>
+      <w:proofErr w:type="spellStart"/>
+      <w:r>
+        <w:rPr>
+          <w:lang w:val="en-GB"/>
+        </w:rPr>
+        <w:t>Therfeore</w:t>
+      </w:r>
+      <w:proofErr w:type="spellEnd"/>
+      <w:r>
+        <w:rPr>
+          <w:lang w:val="en-GB"/>
+        </w:rPr>
+        <w:t xml:space="preserve">, the user is </w:t>
+      </w:r>
+      <w:proofErr w:type="spellStart"/>
+      <w:r>
+        <w:rPr>
+          <w:lang w:val="en-GB"/>
+        </w:rPr>
+        <w:t>reposible</w:t>
+      </w:r>
+      <w:proofErr w:type="spellEnd"/>
+      <w:r>
+        <w:rPr>
+          <w:lang w:val="en-GB"/>
+        </w:rPr>
+        <w:t xml:space="preserve"> if the lines will overlap or not</w:t>
+      </w:r>
     </w:p>
     <w:p>
       <w:pPr>
         <w:pStyle w:val="Heading1"/>
         <w:jc w:val="center"/>
-        <w:rPr>
-          <w:lang w:val="en-GB"/>
-        </w:rPr>
-      </w:pPr>
-      <w:bookmarkStart w:id="2" w:name="_Toc439427430"/>
+      </w:pPr>
+      <w:bookmarkStart w:id="3" w:name="_Toc439427430"/>
       <w:r>
         <w:rPr>
           <w:lang w:val="en-GB"/>
         </w:rPr>
         <w:t>Division of work</w:t>
       </w:r>
-      <w:bookmarkEnd w:id="2"/>
+      <w:bookmarkEnd w:id="3"/>
+    </w:p>
+    <w:p>
+      <w:pPr>
+        <w:rPr>
+          <w:lang w:val="en-GB"/>
+        </w:rPr>
+      </w:pPr>
+    </w:p>
+    <w:p>
+      <w:pPr>
+        <w:rPr>
+          <w:lang w:val="en-GB"/>
+        </w:rPr>
+      </w:pPr>
+    </w:p>
+    <w:p>
+      <w:pPr>
+        <w:rPr>
+          <w:lang w:val="en-GB"/>
+        </w:rPr>
+      </w:pPr>
+    </w:p>
+    <w:p>
+      <w:pPr>
+        <w:rPr>
+          <w:lang w:val="en-GB"/>
+        </w:rPr>
+      </w:pPr>
+    </w:p>
+    <w:p>
+      <w:pPr>
+        <w:rPr>
+          <w:lang w:val="en-GB"/>
+        </w:rPr>
+      </w:pPr>
+    </w:p>
+    <w:p>
+      <w:pPr>
+        <w:rPr>
+          <w:lang w:val="en-GB"/>
+        </w:rPr>
+      </w:pPr>
+    </w:p>
+    <w:p>
+      <w:pPr>
+        <w:rPr>
+          <w:lang w:val="en-GB"/>
+        </w:rPr>
+      </w:pPr>
+    </w:p>
+    <w:p>
+      <w:pPr>
+        <w:rPr>
+          <w:lang w:val="en-GB"/>
+        </w:rPr>
+      </w:pPr>
+    </w:p>
+    <w:p>
+      <w:pPr>
+        <w:rPr>
+          <w:lang w:val="en-GB"/>
+        </w:rPr>
+      </w:pPr>
+    </w:p>
+    <w:p>
+      <w:pPr>
+        <w:rPr>
+          <w:lang w:val="en-GB"/>
+        </w:rPr>
+      </w:pPr>
+    </w:p>
+    <w:p>
+      <w:pPr>
+        <w:rPr>
+          <w:lang w:val="en-GB"/>
+        </w:rPr>
+      </w:pPr>
+    </w:p>
+    <w:p>
+      <w:pPr>
+        <w:rPr>
+          <w:lang w:val="en-GB"/>
+        </w:rPr>
+      </w:pPr>
+    </w:p>
+    <w:p>
+      <w:pPr>
+        <w:rPr>
+          <w:lang w:val="en-GB"/>
+        </w:rPr>
+      </w:pPr>
+    </w:p>
+    <w:p>
+      <w:pPr>
+        <w:rPr>
+          <w:lang w:val="en-GB"/>
+        </w:rPr>
+      </w:pPr>
+    </w:p>
+    <w:p>
+      <w:pPr>
+        <w:rPr>
+          <w:lang w:val="en-GB"/>
+        </w:rPr>
+      </w:pPr>
+    </w:p>
+    <w:p>
+      <w:pPr>
+        <w:rPr>
+          <w:lang w:val="en-GB"/>
+        </w:rPr>
+      </w:pPr>
+    </w:p>
+    <w:p>
+      <w:pPr>
+        <w:rPr>
+          <w:lang w:val="en-GB"/>
+        </w:rPr>
+      </w:pPr>
+    </w:p>
+    <w:p>
+      <w:pPr>
+        <w:rPr>
+          <w:lang w:val="en-GB"/>
+        </w:rPr>
+      </w:pPr>
+    </w:p>
+    <w:p>
+      <w:pPr>
+        <w:rPr>
+          <w:lang w:val="en-GB"/>
+        </w:rPr>
+      </w:pPr>
+    </w:p>
+    <w:p>
+      <w:pPr>
+        <w:rPr>
+          <w:lang w:val="en-GB"/>
+        </w:rPr>
+      </w:pPr>
+    </w:p>
+    <w:p>
+      <w:pPr>
+        <w:pStyle w:val="Heading1"/>
+        <w:rPr>
+          <w:lang w:val="en-GB"/>
+        </w:rPr>
+      </w:pPr>
     </w:p>
     <w:tbl>
       <w:tblPr>
@@ -2336,6 +2635,11 @@
           </w:tcPr>
           <w:p>
             <w:pPr>
+              <w:pStyle w:val="ListParagraph"/>
+              <w:numPr>
+                <w:ilvl w:val="0"/>
+                <w:numId w:val="36"/>
+              </w:numPr>
               <w:cnfStyle w:val="000000100000" w:firstRow="0" w:lastRow="0" w:firstColumn="0" w:lastColumn="0" w:oddVBand="0" w:evenVBand="0" w:oddHBand="1" w:evenHBand="0" w:firstRowFirstColumn="0" w:firstRowLastColumn="0" w:lastRowFirstColumn="0" w:lastRowLastColumn="0"/>
               <w:rPr>
                 <w:lang w:val="en-GB"/>
@@ -2755,6 +3059,12 @@
                 <w:lang w:val="en-GB"/>
               </w:rPr>
             </w:pPr>
+            <w:r>
+              <w:rPr>
+                <w:lang w:val="en-GB"/>
+              </w:rPr>
+              <w:t xml:space="preserve">Functionality </w:t>
+            </w:r>
           </w:p>
         </w:tc>
         <w:tc>
@@ -2763,6 +3073,12 @@
           </w:tcPr>
           <w:p>
             <w:pPr>
+              <w:pStyle w:val="ListParagraph"/>
+              <w:numPr>
+                <w:ilvl w:val="0"/>
+                <w:numId w:val="37"/>
+              </w:numPr>
+              <w:jc w:val="center"/>
               <w:cnfStyle w:val="000000100000" w:firstRow="0" w:lastRow="0" w:firstColumn="0" w:lastColumn="0" w:oddVBand="0" w:evenVBand="0" w:oddHBand="1" w:evenHBand="0" w:firstRowFirstColumn="0" w:firstRowLastColumn="0" w:lastRowFirstColumn="0" w:lastRowLastColumn="0"/>
               <w:rPr>
                 <w:lang w:val="en-GB"/>
@@ -2855,7 +3171,7 @@
           <w:lang w:val="en-GB"/>
         </w:rPr>
       </w:pPr>
-      <w:bookmarkStart w:id="3" w:name="_Toc439427431"/>
+      <w:bookmarkStart w:id="4" w:name="_Toc439427431"/>
       <w:r>
         <w:rPr>
           <w:lang w:val="en-GB"/>
@@ -2863,7 +3179,111 @@
         <w:lastRenderedPageBreak/>
         <w:t>Problems and solutions</w:t>
       </w:r>
-      <w:bookmarkEnd w:id="3"/>
+      <w:bookmarkEnd w:id="4"/>
+    </w:p>
+    <w:p>
+      <w:pPr>
+        <w:rPr>
+          <w:lang w:val="en-GB"/>
+        </w:rPr>
+      </w:pPr>
+    </w:p>
+    <w:p>
+      <w:pPr>
+        <w:rPr>
+          <w:lang w:val="en-GB"/>
+        </w:rPr>
+      </w:pPr>
+      <w:r>
+        <w:rPr>
+          <w:lang w:val="en-GB"/>
+        </w:rPr>
+        <w:t>One of the problems that we encountered was deleting a line. So that a line will be deleted, it has to be selected first. We tried drawing the line in a rectangle but this would work only if the line is perfectly straight. Therefore, we decided that if the system registers the click on the line, then that tile will be selected and the user will be able to delete it.</w:t>
+      </w:r>
+    </w:p>
+    <w:p>
+      <w:pPr>
+        <w:rPr>
+          <w:lang w:val="en-GB"/>
+        </w:rPr>
+      </w:pPr>
+    </w:p>
+    <w:p>
+      <w:pPr>
+        <w:rPr>
+          <w:lang w:val="en-GB"/>
+        </w:rPr>
+      </w:pPr>
+    </w:p>
+    <w:p>
+      <w:pPr>
+        <w:rPr>
+          <w:lang w:val="en-GB"/>
+        </w:rPr>
+      </w:pPr>
+    </w:p>
+    <w:p>
+      <w:pPr>
+        <w:rPr>
+          <w:lang w:val="en-GB"/>
+        </w:rPr>
+      </w:pPr>
+    </w:p>
+    <w:p>
+      <w:pPr>
+        <w:rPr>
+          <w:lang w:val="en-GB"/>
+        </w:rPr>
+      </w:pPr>
+    </w:p>
+    <w:p>
+      <w:pPr>
+        <w:rPr>
+          <w:lang w:val="en-GB"/>
+        </w:rPr>
+      </w:pPr>
+    </w:p>
+    <w:p>
+      <w:pPr>
+        <w:rPr>
+          <w:lang w:val="en-GB"/>
+        </w:rPr>
+      </w:pPr>
+    </w:p>
+    <w:p>
+      <w:pPr>
+        <w:rPr>
+          <w:lang w:val="en-GB"/>
+        </w:rPr>
+      </w:pPr>
+    </w:p>
+    <w:p>
+      <w:pPr>
+        <w:rPr>
+          <w:lang w:val="en-GB"/>
+        </w:rPr>
+      </w:pPr>
+    </w:p>
+    <w:p>
+      <w:pPr>
+        <w:rPr>
+          <w:lang w:val="en-GB"/>
+        </w:rPr>
+      </w:pPr>
+    </w:p>
+    <w:p>
+      <w:pPr>
+        <w:rPr>
+          <w:lang w:val="en-GB"/>
+        </w:rPr>
+      </w:pPr>
+    </w:p>
+    <w:p>
+      <w:pPr>
+        <w:rPr>
+          <w:lang w:val="en-GB"/>
+        </w:rPr>
+      </w:pPr>
     </w:p>
     <w:p>
       <w:pPr>
@@ -2877,8 +3297,131 @@
           <w:lang w:val="en-GB"/>
         </w:rPr>
       </w:pPr>
+    </w:p>
+    <w:p>
+      <w:pPr>
+        <w:rPr>
+          <w:rFonts w:asciiTheme="majorHAnsi" w:eastAsiaTheme="majorEastAsia" w:hAnsiTheme="majorHAnsi" w:cstheme="majorBidi"/>
+          <w:b/>
+          <w:bCs/>
+          <w:color w:val="365F91" w:themeColor="accent1" w:themeShade="BF"/>
+          <w:sz w:val="28"/>
+          <w:szCs w:val="28"/>
+          <w:lang w:val="en-GB"/>
+        </w:rPr>
+      </w:pPr>
+    </w:p>
+    <w:p>
+      <w:pPr>
+        <w:rPr>
+          <w:rFonts w:asciiTheme="majorHAnsi" w:eastAsiaTheme="majorEastAsia" w:hAnsiTheme="majorHAnsi" w:cstheme="majorBidi"/>
+          <w:b/>
+          <w:bCs/>
+          <w:color w:val="365F91" w:themeColor="accent1" w:themeShade="BF"/>
+          <w:sz w:val="28"/>
+          <w:szCs w:val="28"/>
+          <w:lang w:val="en-GB"/>
+        </w:rPr>
+      </w:pPr>
+    </w:p>
+    <w:p>
+      <w:pPr>
+        <w:rPr>
+          <w:rFonts w:asciiTheme="majorHAnsi" w:eastAsiaTheme="majorEastAsia" w:hAnsiTheme="majorHAnsi" w:cstheme="majorBidi"/>
+          <w:b/>
+          <w:bCs/>
+          <w:color w:val="365F91" w:themeColor="accent1" w:themeShade="BF"/>
+          <w:sz w:val="28"/>
+          <w:szCs w:val="28"/>
+          <w:lang w:val="en-GB"/>
+        </w:rPr>
+      </w:pPr>
+    </w:p>
+    <w:p>
+      <w:pPr>
+        <w:rPr>
+          <w:rFonts w:asciiTheme="majorHAnsi" w:eastAsiaTheme="majorEastAsia" w:hAnsiTheme="majorHAnsi" w:cstheme="majorBidi"/>
+          <w:b/>
+          <w:bCs/>
+          <w:color w:val="365F91" w:themeColor="accent1" w:themeShade="BF"/>
+          <w:sz w:val="28"/>
+          <w:szCs w:val="28"/>
+          <w:lang w:val="en-GB"/>
+        </w:rPr>
+      </w:pPr>
+    </w:p>
+    <w:p>
+      <w:pPr>
+        <w:rPr>
+          <w:rFonts w:asciiTheme="majorHAnsi" w:eastAsiaTheme="majorEastAsia" w:hAnsiTheme="majorHAnsi" w:cstheme="majorBidi"/>
+          <w:b/>
+          <w:bCs/>
+          <w:color w:val="365F91" w:themeColor="accent1" w:themeShade="BF"/>
+          <w:sz w:val="28"/>
+          <w:szCs w:val="28"/>
+          <w:lang w:val="en-GB"/>
+        </w:rPr>
+      </w:pPr>
+    </w:p>
+    <w:p>
+      <w:pPr>
+        <w:rPr>
+          <w:rFonts w:asciiTheme="majorHAnsi" w:eastAsiaTheme="majorEastAsia" w:hAnsiTheme="majorHAnsi" w:cstheme="majorBidi"/>
+          <w:b/>
+          <w:bCs/>
+          <w:color w:val="365F91" w:themeColor="accent1" w:themeShade="BF"/>
+          <w:sz w:val="28"/>
+          <w:szCs w:val="28"/>
+          <w:lang w:val="en-GB"/>
+        </w:rPr>
+      </w:pPr>
+    </w:p>
+    <w:p>
+      <w:pPr>
+        <w:rPr>
+          <w:rFonts w:asciiTheme="majorHAnsi" w:eastAsiaTheme="majorEastAsia" w:hAnsiTheme="majorHAnsi" w:cstheme="majorBidi"/>
+          <w:b/>
+          <w:bCs/>
+          <w:color w:val="365F91" w:themeColor="accent1" w:themeShade="BF"/>
+          <w:sz w:val="28"/>
+          <w:szCs w:val="28"/>
+          <w:lang w:val="en-GB"/>
+        </w:rPr>
+      </w:pPr>
+    </w:p>
+    <w:p>
+      <w:pPr>
+        <w:rPr>
+          <w:rFonts w:asciiTheme="majorHAnsi" w:eastAsiaTheme="majorEastAsia" w:hAnsiTheme="majorHAnsi" w:cstheme="majorBidi"/>
+          <w:b/>
+          <w:bCs/>
+          <w:color w:val="365F91" w:themeColor="accent1" w:themeShade="BF"/>
+          <w:sz w:val="28"/>
+          <w:szCs w:val="28"/>
+          <w:lang w:val="en-GB"/>
+        </w:rPr>
+      </w:pPr>
+    </w:p>
+    <w:p>
+      <w:pPr>
+        <w:rPr>
+          <w:rFonts w:asciiTheme="majorHAnsi" w:eastAsiaTheme="majorEastAsia" w:hAnsiTheme="majorHAnsi" w:cstheme="majorBidi"/>
+          <w:b/>
+          <w:bCs/>
+          <w:color w:val="365F91" w:themeColor="accent1" w:themeShade="BF"/>
+          <w:sz w:val="28"/>
+          <w:szCs w:val="28"/>
+          <w:lang w:val="en-GB"/>
+        </w:rPr>
+      </w:pPr>
       <w:r>
         <w:rPr>
+          <w:rFonts w:asciiTheme="majorHAnsi" w:eastAsiaTheme="majorEastAsia" w:hAnsiTheme="majorHAnsi" w:cstheme="majorBidi"/>
+          <w:b/>
+          <w:bCs/>
+          <w:color w:val="365F91" w:themeColor="accent1" w:themeShade="BF"/>
+          <w:sz w:val="28"/>
+          <w:szCs w:val="28"/>
           <w:lang w:val="en-GB"/>
         </w:rPr>
         <w:br w:type="page"/>
@@ -2886,21 +3429,191 @@
     </w:p>
     <w:p>
       <w:pPr>
+        <w:rPr>
+          <w:rFonts w:asciiTheme="majorHAnsi" w:eastAsiaTheme="majorEastAsia" w:hAnsiTheme="majorHAnsi" w:cstheme="majorBidi"/>
+          <w:b/>
+          <w:bCs/>
+          <w:color w:val="365F91" w:themeColor="accent1" w:themeShade="BF"/>
+          <w:sz w:val="28"/>
+          <w:szCs w:val="28"/>
+          <w:lang w:val="en-GB"/>
+        </w:rPr>
+      </w:pPr>
+    </w:p>
+    <w:p>
+      <w:pPr>
+        <w:jc w:val="center"/>
+        <w:rPr>
+          <w:rFonts w:asciiTheme="majorHAnsi" w:eastAsiaTheme="majorEastAsia" w:hAnsiTheme="majorHAnsi" w:cstheme="majorBidi"/>
+          <w:b/>
+          <w:bCs/>
+          <w:color w:val="365F91" w:themeColor="accent1" w:themeShade="BF"/>
+          <w:sz w:val="28"/>
+          <w:szCs w:val="28"/>
+          <w:lang w:val="en-GB"/>
+        </w:rPr>
+      </w:pPr>
+      <w:r>
+        <w:rPr>
+          <w:rFonts w:asciiTheme="majorHAnsi" w:eastAsiaTheme="majorEastAsia" w:hAnsiTheme="majorHAnsi" w:cstheme="majorBidi"/>
+          <w:b/>
+          <w:bCs/>
+          <w:color w:val="365F91" w:themeColor="accent1" w:themeShade="BF"/>
+          <w:sz w:val="28"/>
+          <w:szCs w:val="28"/>
+          <w:lang w:val="en-GB"/>
+        </w:rPr>
+        <w:t>Changes</w:t>
+      </w:r>
+    </w:p>
+    <w:p>
+      <w:pPr>
+        <w:rPr>
+          <w:rFonts w:asciiTheme="majorHAnsi" w:eastAsiaTheme="majorEastAsia" w:hAnsiTheme="majorHAnsi" w:cstheme="majorBidi"/>
+          <w:b/>
+          <w:bCs/>
+          <w:color w:val="365F91" w:themeColor="accent1" w:themeShade="BF"/>
+          <w:sz w:val="28"/>
+          <w:szCs w:val="28"/>
+          <w:lang w:val="en-GB"/>
+        </w:rPr>
+      </w:pPr>
+    </w:p>
+    <w:p>
+      <w:pPr>
+        <w:rPr>
+          <w:lang w:val="en-GB"/>
+        </w:rPr>
+      </w:pPr>
+      <w:r>
+        <w:rPr>
+          <w:lang w:val="en-GB"/>
+        </w:rPr>
+        <w:tab/>
+        <w:t>Since handing in the last version of User requirements specifications and design documents we have made the following changes:</w:t>
+      </w:r>
+    </w:p>
+    <w:p>
+      <w:pPr>
+        <w:pStyle w:val="ListParagraph"/>
+        <w:numPr>
+          <w:ilvl w:val="0"/>
+          <w:numId w:val="41"/>
+        </w:numPr>
+        <w:rPr>
+          <w:lang w:val="en-GB"/>
+        </w:rPr>
+      </w:pPr>
+      <w:r>
+        <w:rPr>
+          <w:lang w:val="en-GB"/>
+        </w:rPr>
+        <w:t xml:space="preserve">Updated use cases number II, IV, VI, </w:t>
+      </w:r>
+    </w:p>
+    <w:p>
+      <w:pPr>
+        <w:pStyle w:val="ListParagraph"/>
+        <w:numPr>
+          <w:ilvl w:val="0"/>
+          <w:numId w:val="41"/>
+        </w:numPr>
+        <w:rPr>
+          <w:lang w:val="en-GB"/>
+        </w:rPr>
+      </w:pPr>
+      <w:r>
+        <w:rPr>
+          <w:lang w:val="en-GB"/>
+        </w:rPr>
+        <w:t xml:space="preserve">The user interface </w:t>
+      </w:r>
+    </w:p>
+    <w:p>
+      <w:pPr>
+        <w:pStyle w:val="ListParagraph"/>
+        <w:numPr>
+          <w:ilvl w:val="0"/>
+          <w:numId w:val="41"/>
+        </w:numPr>
+        <w:rPr>
+          <w:lang w:val="en-GB"/>
+        </w:rPr>
+      </w:pPr>
+      <w:r>
+        <w:rPr>
+          <w:lang w:val="en-GB"/>
+        </w:rPr>
+        <w:t>Class diagram and description of the members</w:t>
+      </w:r>
+    </w:p>
+    <w:p>
+      <w:pPr>
+        <w:pStyle w:val="ListParagraph"/>
+        <w:numPr>
+          <w:ilvl w:val="0"/>
+          <w:numId w:val="41"/>
+        </w:numPr>
+        <w:rPr>
+          <w:lang w:val="en-GB"/>
+        </w:rPr>
+      </w:pPr>
+      <w:r>
+        <w:rPr>
+          <w:lang w:val="en-GB"/>
+        </w:rPr>
+        <w:t>Updated the rules and decisions section</w:t>
+      </w:r>
+      <w:r>
+        <w:rPr>
+          <w:lang w:val="en-GB"/>
+        </w:rPr>
+        <w:br w:type="page"/>
+      </w:r>
+    </w:p>
+    <w:p>
+      <w:pPr>
+        <w:jc w:val="center"/>
+        <w:rPr>
+          <w:rFonts w:asciiTheme="majorHAnsi" w:eastAsiaTheme="majorEastAsia" w:hAnsiTheme="majorHAnsi" w:cstheme="majorBidi"/>
+          <w:b/>
+          <w:bCs/>
+          <w:color w:val="365F91" w:themeColor="accent1" w:themeShade="BF"/>
+          <w:sz w:val="28"/>
+          <w:szCs w:val="28"/>
+          <w:lang w:val="en-GB"/>
+        </w:rPr>
+      </w:pPr>
+    </w:p>
+    <w:p>
+      <w:pPr>
+        <w:rPr>
+          <w:rFonts w:asciiTheme="majorHAnsi" w:eastAsiaTheme="majorEastAsia" w:hAnsiTheme="majorHAnsi" w:cstheme="majorBidi"/>
+          <w:b/>
+          <w:bCs/>
+          <w:color w:val="365F91" w:themeColor="accent1" w:themeShade="BF"/>
+          <w:sz w:val="28"/>
+          <w:szCs w:val="28"/>
+          <w:lang w:val="en-GB"/>
+        </w:rPr>
+      </w:pPr>
+    </w:p>
+    <w:p>
+      <w:pPr>
         <w:pStyle w:val="Heading1"/>
         <w:jc w:val="center"/>
         <w:rPr>
           <w:lang w:val="en-GB"/>
         </w:rPr>
       </w:pPr>
-      <w:bookmarkStart w:id="4" w:name="_Toc439427432"/>
+      <w:bookmarkStart w:id="5" w:name="_Toc439427432"/>
       <w:r>
         <w:rPr>
           <w:lang w:val="en-GB"/>
         </w:rPr>
-        <w:lastRenderedPageBreak/>
         <w:t>Individual part</w:t>
       </w:r>
-      <w:bookmarkEnd w:id="4"/>
+      <w:bookmarkEnd w:id="5"/>
     </w:p>
     <w:p>
       <w:pPr>
@@ -2937,8 +3650,6 @@
           <w:lang w:val="en-GB"/>
         </w:rPr>
       </w:pPr>
-      <w:bookmarkStart w:id="5" w:name="_GoBack"/>
-      <w:bookmarkEnd w:id="5"/>
     </w:p>
     <w:sectPr>
       <w:footerReference w:type="default" r:id="rId10"/>
@@ -3021,7 +3732,7 @@
             <w:bCs/>
             <w:noProof/>
           </w:rPr>
-          <w:t>6</w:t>
+          <w:t>1</w:t>
         </w:r>
         <w:r>
           <w:rPr>
@@ -3175,8 +3886,8 @@
   <w:abstractNum w:abstractNumId="1">
     <w:nsid w:val="07805B1D"/>
     <w:multiLevelType w:val="hybridMultilevel"/>
-    <w:tmpl w:val="53AC4CDA"/>
-    <w:lvl w:ilvl="0" w:tplc="0809000D">
+    <w:tmpl w:val="A56252C0"/>
+    <w:lvl w:ilvl="0" w:tplc="189C76DC">
       <w:start w:val="1"/>
       <w:numFmt w:val="bullet"/>
       <w:lvlText w:val=""/>
@@ -3186,6 +3897,7 @@
       </w:pPr>
       <w:rPr>
         <w:rFonts w:ascii="Wingdings" w:hAnsi="Wingdings" w:hint="default"/>
+        <w:color w:val="00B050"/>
       </w:rPr>
     </w:lvl>
     <w:lvl w:ilvl="1" w:tplc="08090003" w:tentative="1">
@@ -3753,6 +4465,119 @@
     </w:lvl>
   </w:abstractNum>
   <w:abstractNum w:abstractNumId="7">
+    <w:nsid w:val="25961D71"/>
+    <w:multiLevelType w:val="hybridMultilevel"/>
+    <w:tmpl w:val="49F0DA84"/>
+    <w:lvl w:ilvl="0" w:tplc="08090001">
+      <w:start w:val="1"/>
+      <w:numFmt w:val="bullet"/>
+      <w:lvlText w:val=""/>
+      <w:lvlJc w:val="left"/>
+      <w:pPr>
+        <w:ind w:left="3600" w:hanging="360"/>
+      </w:pPr>
+      <w:rPr>
+        <w:rFonts w:ascii="Symbol" w:hAnsi="Symbol" w:hint="default"/>
+      </w:rPr>
+    </w:lvl>
+    <w:lvl w:ilvl="1" w:tplc="08090003" w:tentative="1">
+      <w:start w:val="1"/>
+      <w:numFmt w:val="bullet"/>
+      <w:lvlText w:val="o"/>
+      <w:lvlJc w:val="left"/>
+      <w:pPr>
+        <w:ind w:left="4320" w:hanging="360"/>
+      </w:pPr>
+      <w:rPr>
+        <w:rFonts w:ascii="Courier New" w:hAnsi="Courier New" w:cs="Courier New" w:hint="default"/>
+      </w:rPr>
+    </w:lvl>
+    <w:lvl w:ilvl="2" w:tplc="08090005" w:tentative="1">
+      <w:start w:val="1"/>
+      <w:numFmt w:val="bullet"/>
+      <w:lvlText w:val=""/>
+      <w:lvlJc w:val="left"/>
+      <w:pPr>
+        <w:ind w:left="5040" w:hanging="360"/>
+      </w:pPr>
+      <w:rPr>
+        <w:rFonts w:ascii="Wingdings" w:hAnsi="Wingdings" w:hint="default"/>
+      </w:rPr>
+    </w:lvl>
+    <w:lvl w:ilvl="3" w:tplc="08090001" w:tentative="1">
+      <w:start w:val="1"/>
+      <w:numFmt w:val="bullet"/>
+      <w:lvlText w:val=""/>
+      <w:lvlJc w:val="left"/>
+      <w:pPr>
+        <w:ind w:left="5760" w:hanging="360"/>
+      </w:pPr>
+      <w:rPr>
+        <w:rFonts w:ascii="Symbol" w:hAnsi="Symbol" w:hint="default"/>
+      </w:rPr>
+    </w:lvl>
+    <w:lvl w:ilvl="4" w:tplc="08090003" w:tentative="1">
+      <w:start w:val="1"/>
+      <w:numFmt w:val="bullet"/>
+      <w:lvlText w:val="o"/>
+      <w:lvlJc w:val="left"/>
+      <w:pPr>
+        <w:ind w:left="6480" w:hanging="360"/>
+      </w:pPr>
+      <w:rPr>
+        <w:rFonts w:ascii="Courier New" w:hAnsi="Courier New" w:cs="Courier New" w:hint="default"/>
+      </w:rPr>
+    </w:lvl>
+    <w:lvl w:ilvl="5" w:tplc="08090005" w:tentative="1">
+      <w:start w:val="1"/>
+      <w:numFmt w:val="bullet"/>
+      <w:lvlText w:val=""/>
+      <w:lvlJc w:val="left"/>
+      <w:pPr>
+        <w:ind w:left="7200" w:hanging="360"/>
+      </w:pPr>
+      <w:rPr>
+        <w:rFonts w:ascii="Wingdings" w:hAnsi="Wingdings" w:hint="default"/>
+      </w:rPr>
+    </w:lvl>
+    <w:lvl w:ilvl="6" w:tplc="08090001" w:tentative="1">
+      <w:start w:val="1"/>
+      <w:numFmt w:val="bullet"/>
+      <w:lvlText w:val=""/>
+      <w:lvlJc w:val="left"/>
+      <w:pPr>
+        <w:ind w:left="7920" w:hanging="360"/>
+      </w:pPr>
+      <w:rPr>
+        <w:rFonts w:ascii="Symbol" w:hAnsi="Symbol" w:hint="default"/>
+      </w:rPr>
+    </w:lvl>
+    <w:lvl w:ilvl="7" w:tplc="08090003" w:tentative="1">
+      <w:start w:val="1"/>
+      <w:numFmt w:val="bullet"/>
+      <w:lvlText w:val="o"/>
+      <w:lvlJc w:val="left"/>
+      <w:pPr>
+        <w:ind w:left="8640" w:hanging="360"/>
+      </w:pPr>
+      <w:rPr>
+        <w:rFonts w:ascii="Courier New" w:hAnsi="Courier New" w:cs="Courier New" w:hint="default"/>
+      </w:rPr>
+    </w:lvl>
+    <w:lvl w:ilvl="8" w:tplc="08090005" w:tentative="1">
+      <w:start w:val="1"/>
+      <w:numFmt w:val="bullet"/>
+      <w:lvlText w:val=""/>
+      <w:lvlJc w:val="left"/>
+      <w:pPr>
+        <w:ind w:left="9360" w:hanging="360"/>
+      </w:pPr>
+      <w:rPr>
+        <w:rFonts w:ascii="Wingdings" w:hAnsi="Wingdings" w:hint="default"/>
+      </w:rPr>
+    </w:lvl>
+  </w:abstractNum>
+  <w:abstractNum w:abstractNumId="8">
     <w:nsid w:val="2DB007D8"/>
     <w:multiLevelType w:val="hybridMultilevel"/>
     <w:tmpl w:val="D9344230"/>
@@ -3841,7 +4666,7 @@
       </w:pPr>
     </w:lvl>
   </w:abstractNum>
-  <w:abstractNum w:abstractNumId="8">
+  <w:abstractNum w:abstractNumId="9">
     <w:nsid w:val="2EB7649E"/>
     <w:multiLevelType w:val="hybridMultilevel"/>
     <w:tmpl w:val="91840642"/>
@@ -3930,7 +4755,120 @@
       </w:pPr>
     </w:lvl>
   </w:abstractNum>
-  <w:abstractNum w:abstractNumId="9">
+  <w:abstractNum w:abstractNumId="10">
+    <w:nsid w:val="2F3D69C7"/>
+    <w:multiLevelType w:val="hybridMultilevel"/>
+    <w:tmpl w:val="7FB2368A"/>
+    <w:lvl w:ilvl="0" w:tplc="08090001">
+      <w:start w:val="1"/>
+      <w:numFmt w:val="bullet"/>
+      <w:lvlText w:val=""/>
+      <w:lvlJc w:val="left"/>
+      <w:pPr>
+        <w:ind w:left="4303" w:hanging="360"/>
+      </w:pPr>
+      <w:rPr>
+        <w:rFonts w:ascii="Symbol" w:hAnsi="Symbol" w:hint="default"/>
+      </w:rPr>
+    </w:lvl>
+    <w:lvl w:ilvl="1" w:tplc="08090003" w:tentative="1">
+      <w:start w:val="1"/>
+      <w:numFmt w:val="bullet"/>
+      <w:lvlText w:val="o"/>
+      <w:lvlJc w:val="left"/>
+      <w:pPr>
+        <w:ind w:left="5023" w:hanging="360"/>
+      </w:pPr>
+      <w:rPr>
+        <w:rFonts w:ascii="Courier New" w:hAnsi="Courier New" w:cs="Courier New" w:hint="default"/>
+      </w:rPr>
+    </w:lvl>
+    <w:lvl w:ilvl="2" w:tplc="08090005" w:tentative="1">
+      <w:start w:val="1"/>
+      <w:numFmt w:val="bullet"/>
+      <w:lvlText w:val=""/>
+      <w:lvlJc w:val="left"/>
+      <w:pPr>
+        <w:ind w:left="5743" w:hanging="360"/>
+      </w:pPr>
+      <w:rPr>
+        <w:rFonts w:ascii="Wingdings" w:hAnsi="Wingdings" w:hint="default"/>
+      </w:rPr>
+    </w:lvl>
+    <w:lvl w:ilvl="3" w:tplc="08090001" w:tentative="1">
+      <w:start w:val="1"/>
+      <w:numFmt w:val="bullet"/>
+      <w:lvlText w:val=""/>
+      <w:lvlJc w:val="left"/>
+      <w:pPr>
+        <w:ind w:left="6463" w:hanging="360"/>
+      </w:pPr>
+      <w:rPr>
+        <w:rFonts w:ascii="Symbol" w:hAnsi="Symbol" w:hint="default"/>
+      </w:rPr>
+    </w:lvl>
+    <w:lvl w:ilvl="4" w:tplc="08090003" w:tentative="1">
+      <w:start w:val="1"/>
+      <w:numFmt w:val="bullet"/>
+      <w:lvlText w:val="o"/>
+      <w:lvlJc w:val="left"/>
+      <w:pPr>
+        <w:ind w:left="7183" w:hanging="360"/>
+      </w:pPr>
+      <w:rPr>
+        <w:rFonts w:ascii="Courier New" w:hAnsi="Courier New" w:cs="Courier New" w:hint="default"/>
+      </w:rPr>
+    </w:lvl>
+    <w:lvl w:ilvl="5" w:tplc="08090005" w:tentative="1">
+      <w:start w:val="1"/>
+      <w:numFmt w:val="bullet"/>
+      <w:lvlText w:val=""/>
+      <w:lvlJc w:val="left"/>
+      <w:pPr>
+        <w:ind w:left="7903" w:hanging="360"/>
+      </w:pPr>
+      <w:rPr>
+        <w:rFonts w:ascii="Wingdings" w:hAnsi="Wingdings" w:hint="default"/>
+      </w:rPr>
+    </w:lvl>
+    <w:lvl w:ilvl="6" w:tplc="08090001" w:tentative="1">
+      <w:start w:val="1"/>
+      <w:numFmt w:val="bullet"/>
+      <w:lvlText w:val=""/>
+      <w:lvlJc w:val="left"/>
+      <w:pPr>
+        <w:ind w:left="8623" w:hanging="360"/>
+      </w:pPr>
+      <w:rPr>
+        <w:rFonts w:ascii="Symbol" w:hAnsi="Symbol" w:hint="default"/>
+      </w:rPr>
+    </w:lvl>
+    <w:lvl w:ilvl="7" w:tplc="08090003" w:tentative="1">
+      <w:start w:val="1"/>
+      <w:numFmt w:val="bullet"/>
+      <w:lvlText w:val="o"/>
+      <w:lvlJc w:val="left"/>
+      <w:pPr>
+        <w:ind w:left="9343" w:hanging="360"/>
+      </w:pPr>
+      <w:rPr>
+        <w:rFonts w:ascii="Courier New" w:hAnsi="Courier New" w:cs="Courier New" w:hint="default"/>
+      </w:rPr>
+    </w:lvl>
+    <w:lvl w:ilvl="8" w:tplc="08090005" w:tentative="1">
+      <w:start w:val="1"/>
+      <w:numFmt w:val="bullet"/>
+      <w:lvlText w:val=""/>
+      <w:lvlJc w:val="left"/>
+      <w:pPr>
+        <w:ind w:left="10063" w:hanging="360"/>
+      </w:pPr>
+      <w:rPr>
+        <w:rFonts w:ascii="Wingdings" w:hAnsi="Wingdings" w:hint="default"/>
+      </w:rPr>
+    </w:lvl>
+  </w:abstractNum>
+  <w:abstractNum w:abstractNumId="11">
     <w:nsid w:val="306B3129"/>
     <w:multiLevelType w:val="hybridMultilevel"/>
     <w:tmpl w:val="22EC2BAC"/>
@@ -4020,7 +4958,7 @@
       </w:pPr>
     </w:lvl>
   </w:abstractNum>
-  <w:abstractNum w:abstractNumId="10">
+  <w:abstractNum w:abstractNumId="12">
     <w:nsid w:val="3A0F1045"/>
     <w:multiLevelType w:val="hybridMultilevel"/>
     <w:tmpl w:val="C0949B8A"/>
@@ -4109,7 +5047,7 @@
       </w:pPr>
     </w:lvl>
   </w:abstractNum>
-  <w:abstractNum w:abstractNumId="11">
+  <w:abstractNum w:abstractNumId="13">
     <w:nsid w:val="3B336073"/>
     <w:multiLevelType w:val="hybridMultilevel"/>
     <w:tmpl w:val="CED66218"/>
@@ -4198,7 +5136,7 @@
       </w:pPr>
     </w:lvl>
   </w:abstractNum>
-  <w:abstractNum w:abstractNumId="12">
+  <w:abstractNum w:abstractNumId="14">
     <w:nsid w:val="3BD813D7"/>
     <w:multiLevelType w:val="hybridMultilevel"/>
     <w:tmpl w:val="C538AAE6"/>
@@ -4287,7 +5225,7 @@
       </w:pPr>
     </w:lvl>
   </w:abstractNum>
-  <w:abstractNum w:abstractNumId="13">
+  <w:abstractNum w:abstractNumId="15">
     <w:nsid w:val="3C0C6540"/>
     <w:multiLevelType w:val="hybridMultilevel"/>
     <w:tmpl w:val="E1E833DA"/>
@@ -4376,7 +5314,7 @@
       </w:pPr>
     </w:lvl>
   </w:abstractNum>
-  <w:abstractNum w:abstractNumId="14">
+  <w:abstractNum w:abstractNumId="16">
     <w:nsid w:val="3FF43EDA"/>
     <w:multiLevelType w:val="hybridMultilevel"/>
     <w:tmpl w:val="4C70D4F2"/>
@@ -4465,7 +5403,7 @@
       </w:pPr>
     </w:lvl>
   </w:abstractNum>
-  <w:abstractNum w:abstractNumId="15">
+  <w:abstractNum w:abstractNumId="17">
     <w:nsid w:val="46097B21"/>
     <w:multiLevelType w:val="hybridMultilevel"/>
     <w:tmpl w:val="B5CE34B4"/>
@@ -4554,7 +5492,7 @@
       </w:pPr>
     </w:lvl>
   </w:abstractNum>
-  <w:abstractNum w:abstractNumId="16">
+  <w:abstractNum w:abstractNumId="18">
     <w:nsid w:val="49575DEF"/>
     <w:multiLevelType w:val="hybridMultilevel"/>
     <w:tmpl w:val="3EBE609E"/>
@@ -4646,7 +5584,7 @@
       </w:pPr>
     </w:lvl>
   </w:abstractNum>
-  <w:abstractNum w:abstractNumId="17">
+  <w:abstractNum w:abstractNumId="19">
     <w:nsid w:val="499E6F63"/>
     <w:multiLevelType w:val="hybridMultilevel"/>
     <w:tmpl w:val="9712FE5C"/>
@@ -4735,7 +5673,7 @@
       </w:pPr>
     </w:lvl>
   </w:abstractNum>
-  <w:abstractNum w:abstractNumId="18">
+  <w:abstractNum w:abstractNumId="20">
     <w:nsid w:val="4BEE2B1C"/>
     <w:multiLevelType w:val="hybridMultilevel"/>
     <w:tmpl w:val="AB94E596"/>
@@ -4824,7 +5762,7 @@
       </w:pPr>
     </w:lvl>
   </w:abstractNum>
-  <w:abstractNum w:abstractNumId="19">
+  <w:abstractNum w:abstractNumId="21">
     <w:nsid w:val="4DA45A4C"/>
     <w:multiLevelType w:val="hybridMultilevel"/>
     <w:tmpl w:val="A13C1D6E"/>
@@ -4910,7 +5848,7 @@
       </w:pPr>
     </w:lvl>
   </w:abstractNum>
-  <w:abstractNum w:abstractNumId="20">
+  <w:abstractNum w:abstractNumId="22">
     <w:nsid w:val="4EB53A83"/>
     <w:multiLevelType w:val="hybridMultilevel"/>
     <w:tmpl w:val="3F0AD800"/>
@@ -4999,7 +5937,7 @@
       </w:pPr>
     </w:lvl>
   </w:abstractNum>
-  <w:abstractNum w:abstractNumId="21">
+  <w:abstractNum w:abstractNumId="23">
     <w:nsid w:val="52886FE6"/>
     <w:multiLevelType w:val="hybridMultilevel"/>
     <w:tmpl w:val="C538AAE6"/>
@@ -5088,7 +6026,121 @@
       </w:pPr>
     </w:lvl>
   </w:abstractNum>
-  <w:abstractNum w:abstractNumId="22">
+  <w:abstractNum w:abstractNumId="24">
+    <w:nsid w:val="52A53D95"/>
+    <w:multiLevelType w:val="hybridMultilevel"/>
+    <w:tmpl w:val="31AC096C"/>
+    <w:lvl w:ilvl="0" w:tplc="E4CE7428">
+      <w:start w:val="1"/>
+      <w:numFmt w:val="bullet"/>
+      <w:lvlText w:val=""/>
+      <w:lvlJc w:val="left"/>
+      <w:pPr>
+        <w:ind w:left="720" w:hanging="360"/>
+      </w:pPr>
+      <w:rPr>
+        <w:rFonts w:ascii="Wingdings" w:hAnsi="Wingdings" w:hint="default"/>
+        <w:color w:val="00B050"/>
+      </w:rPr>
+    </w:lvl>
+    <w:lvl w:ilvl="1" w:tplc="08090003" w:tentative="1">
+      <w:start w:val="1"/>
+      <w:numFmt w:val="bullet"/>
+      <w:lvlText w:val="o"/>
+      <w:lvlJc w:val="left"/>
+      <w:pPr>
+        <w:ind w:left="1440" w:hanging="360"/>
+      </w:pPr>
+      <w:rPr>
+        <w:rFonts w:ascii="Courier New" w:hAnsi="Courier New" w:cs="Courier New" w:hint="default"/>
+      </w:rPr>
+    </w:lvl>
+    <w:lvl w:ilvl="2" w:tplc="08090005" w:tentative="1">
+      <w:start w:val="1"/>
+      <w:numFmt w:val="bullet"/>
+      <w:lvlText w:val=""/>
+      <w:lvlJc w:val="left"/>
+      <w:pPr>
+        <w:ind w:left="2160" w:hanging="360"/>
+      </w:pPr>
+      <w:rPr>
+        <w:rFonts w:ascii="Wingdings" w:hAnsi="Wingdings" w:hint="default"/>
+      </w:rPr>
+    </w:lvl>
+    <w:lvl w:ilvl="3" w:tplc="08090001" w:tentative="1">
+      <w:start w:val="1"/>
+      <w:numFmt w:val="bullet"/>
+      <w:lvlText w:val=""/>
+      <w:lvlJc w:val="left"/>
+      <w:pPr>
+        <w:ind w:left="2880" w:hanging="360"/>
+      </w:pPr>
+      <w:rPr>
+        <w:rFonts w:ascii="Symbol" w:hAnsi="Symbol" w:hint="default"/>
+      </w:rPr>
+    </w:lvl>
+    <w:lvl w:ilvl="4" w:tplc="08090003" w:tentative="1">
+      <w:start w:val="1"/>
+      <w:numFmt w:val="bullet"/>
+      <w:lvlText w:val="o"/>
+      <w:lvlJc w:val="left"/>
+      <w:pPr>
+        <w:ind w:left="3600" w:hanging="360"/>
+      </w:pPr>
+      <w:rPr>
+        <w:rFonts w:ascii="Courier New" w:hAnsi="Courier New" w:cs="Courier New" w:hint="default"/>
+      </w:rPr>
+    </w:lvl>
+    <w:lvl w:ilvl="5" w:tplc="08090005" w:tentative="1">
+      <w:start w:val="1"/>
+      <w:numFmt w:val="bullet"/>
+      <w:lvlText w:val=""/>
+      <w:lvlJc w:val="left"/>
+      <w:pPr>
+        <w:ind w:left="4320" w:hanging="360"/>
+      </w:pPr>
+      <w:rPr>
+        <w:rFonts w:ascii="Wingdings" w:hAnsi="Wingdings" w:hint="default"/>
+      </w:rPr>
+    </w:lvl>
+    <w:lvl w:ilvl="6" w:tplc="08090001" w:tentative="1">
+      <w:start w:val="1"/>
+      <w:numFmt w:val="bullet"/>
+      <w:lvlText w:val=""/>
+      <w:lvlJc w:val="left"/>
+      <w:pPr>
+        <w:ind w:left="5040" w:hanging="360"/>
+      </w:pPr>
+      <w:rPr>
+        <w:rFonts w:ascii="Symbol" w:hAnsi="Symbol" w:hint="default"/>
+      </w:rPr>
+    </w:lvl>
+    <w:lvl w:ilvl="7" w:tplc="08090003" w:tentative="1">
+      <w:start w:val="1"/>
+      <w:numFmt w:val="bullet"/>
+      <w:lvlText w:val="o"/>
+      <w:lvlJc w:val="left"/>
+      <w:pPr>
+        <w:ind w:left="5760" w:hanging="360"/>
+      </w:pPr>
+      <w:rPr>
+        <w:rFonts w:ascii="Courier New" w:hAnsi="Courier New" w:cs="Courier New" w:hint="default"/>
+      </w:rPr>
+    </w:lvl>
+    <w:lvl w:ilvl="8" w:tplc="08090005" w:tentative="1">
+      <w:start w:val="1"/>
+      <w:numFmt w:val="bullet"/>
+      <w:lvlText w:val=""/>
+      <w:lvlJc w:val="left"/>
+      <w:pPr>
+        <w:ind w:left="6480" w:hanging="360"/>
+      </w:pPr>
+      <w:rPr>
+        <w:rFonts w:ascii="Wingdings" w:hAnsi="Wingdings" w:hint="default"/>
+      </w:rPr>
+    </w:lvl>
+  </w:abstractNum>
+  <w:abstractNum w:abstractNumId="25">
     <w:nsid w:val="57F06425"/>
     <w:multiLevelType w:val="hybridMultilevel"/>
     <w:tmpl w:val="61240994"/>
@@ -5177,7 +6229,7 @@
       </w:pPr>
     </w:lvl>
   </w:abstractNum>
-  <w:abstractNum w:abstractNumId="23">
+  <w:abstractNum w:abstractNumId="26">
     <w:nsid w:val="598C0F15"/>
     <w:multiLevelType w:val="hybridMultilevel"/>
     <w:tmpl w:val="4F9EE39E"/>
@@ -5266,7 +6318,7 @@
       </w:pPr>
     </w:lvl>
   </w:abstractNum>
-  <w:abstractNum w:abstractNumId="24">
+  <w:abstractNum w:abstractNumId="27">
     <w:nsid w:val="59AC6179"/>
     <w:multiLevelType w:val="hybridMultilevel"/>
     <w:tmpl w:val="0144FCA8"/>
@@ -5355,7 +6407,7 @@
       </w:pPr>
     </w:lvl>
   </w:abstractNum>
-  <w:abstractNum w:abstractNumId="25">
+  <w:abstractNum w:abstractNumId="28">
     <w:nsid w:val="5AF355D6"/>
     <w:multiLevelType w:val="hybridMultilevel"/>
     <w:tmpl w:val="8F02B930"/>
@@ -5467,7 +6519,7 @@
       </w:rPr>
     </w:lvl>
   </w:abstractNum>
-  <w:abstractNum w:abstractNumId="26">
+  <w:abstractNum w:abstractNumId="29">
     <w:nsid w:val="5EC31A39"/>
     <w:multiLevelType w:val="hybridMultilevel"/>
     <w:tmpl w:val="6B5C1B9E"/>
@@ -5556,7 +6608,7 @@
       </w:pPr>
     </w:lvl>
   </w:abstractNum>
-  <w:abstractNum w:abstractNumId="27">
+  <w:abstractNum w:abstractNumId="30">
     <w:nsid w:val="60B66965"/>
     <w:multiLevelType w:val="hybridMultilevel"/>
     <w:tmpl w:val="397A5FD2"/>
@@ -5642,7 +6694,119 @@
       </w:pPr>
     </w:lvl>
   </w:abstractNum>
-  <w:abstractNum w:abstractNumId="28">
+  <w:abstractNum w:abstractNumId="31">
+    <w:nsid w:val="62202FD1"/>
+    <w:multiLevelType w:val="hybridMultilevel"/>
+    <w:tmpl w:val="B6C2E7DA"/>
+    <w:lvl w:ilvl="0" w:tplc="45A6701E">
+      <w:numFmt w:val="bullet"/>
+      <w:lvlText w:val="-"/>
+      <w:lvlJc w:val="left"/>
+      <w:pPr>
+        <w:ind w:left="1065" w:hanging="360"/>
+      </w:pPr>
+      <w:rPr>
+        <w:rFonts w:ascii="Calibri" w:eastAsiaTheme="minorHAnsi" w:hAnsi="Calibri" w:cs="Calibri" w:hint="default"/>
+      </w:rPr>
+    </w:lvl>
+    <w:lvl w:ilvl="1" w:tplc="08090003" w:tentative="1">
+      <w:start w:val="1"/>
+      <w:numFmt w:val="bullet"/>
+      <w:lvlText w:val="o"/>
+      <w:lvlJc w:val="left"/>
+      <w:pPr>
+        <w:ind w:left="1785" w:hanging="360"/>
+      </w:pPr>
+      <w:rPr>
+        <w:rFonts w:ascii="Courier New" w:hAnsi="Courier New" w:cs="Courier New" w:hint="default"/>
+      </w:rPr>
+    </w:lvl>
+    <w:lvl w:ilvl="2" w:tplc="08090005" w:tentative="1">
+      <w:start w:val="1"/>
+      <w:numFmt w:val="bullet"/>
+      <w:lvlText w:val=""/>
+      <w:lvlJc w:val="left"/>
+      <w:pPr>
+        <w:ind w:left="2505" w:hanging="360"/>
+      </w:pPr>
+      <w:rPr>
+        <w:rFonts w:ascii="Wingdings" w:hAnsi="Wingdings" w:hint="default"/>
+      </w:rPr>
+    </w:lvl>
+    <w:lvl w:ilvl="3" w:tplc="08090001" w:tentative="1">
+      <w:start w:val="1"/>
+      <w:numFmt w:val="bullet"/>
+      <w:lvlText w:val=""/>
+      <w:lvlJc w:val="left"/>
+      <w:pPr>
+        <w:ind w:left="3225" w:hanging="360"/>
+      </w:pPr>
+      <w:rPr>
+        <w:rFonts w:ascii="Symbol" w:hAnsi="Symbol" w:hint="default"/>
+      </w:rPr>
+    </w:lvl>
+    <w:lvl w:ilvl="4" w:tplc="08090003" w:tentative="1">
+      <w:start w:val="1"/>
+      <w:numFmt w:val="bullet"/>
+      <w:lvlText w:val="o"/>
+      <w:lvlJc w:val="left"/>
+      <w:pPr>
+        <w:ind w:left="3945" w:hanging="360"/>
+      </w:pPr>
+      <w:rPr>
+        <w:rFonts w:ascii="Courier New" w:hAnsi="Courier New" w:cs="Courier New" w:hint="default"/>
+      </w:rPr>
+    </w:lvl>
+    <w:lvl w:ilvl="5" w:tplc="08090005" w:tentative="1">
+      <w:start w:val="1"/>
+      <w:numFmt w:val="bullet"/>
+      <w:lvlText w:val=""/>
+      <w:lvlJc w:val="left"/>
+      <w:pPr>
+        <w:ind w:left="4665" w:hanging="360"/>
+      </w:pPr>
+      <w:rPr>
+        <w:rFonts w:ascii="Wingdings" w:hAnsi="Wingdings" w:hint="default"/>
+      </w:rPr>
+    </w:lvl>
+    <w:lvl w:ilvl="6" w:tplc="08090001" w:tentative="1">
+      <w:start w:val="1"/>
+      <w:numFmt w:val="bullet"/>
+      <w:lvlText w:val=""/>
+      <w:lvlJc w:val="left"/>
+      <w:pPr>
+        <w:ind w:left="5385" w:hanging="360"/>
+      </w:pPr>
+      <w:rPr>
+        <w:rFonts w:ascii="Symbol" w:hAnsi="Symbol" w:hint="default"/>
+      </w:rPr>
+    </w:lvl>
+    <w:lvl w:ilvl="7" w:tplc="08090003" w:tentative="1">
+      <w:start w:val="1"/>
+      <w:numFmt w:val="bullet"/>
+      <w:lvlText w:val="o"/>
+      <w:lvlJc w:val="left"/>
+      <w:pPr>
+        <w:ind w:left="6105" w:hanging="360"/>
+      </w:pPr>
+      <w:rPr>
+        <w:rFonts w:ascii="Courier New" w:hAnsi="Courier New" w:cs="Courier New" w:hint="default"/>
+      </w:rPr>
+    </w:lvl>
+    <w:lvl w:ilvl="8" w:tplc="08090005" w:tentative="1">
+      <w:start w:val="1"/>
+      <w:numFmt w:val="bullet"/>
+      <w:lvlText w:val=""/>
+      <w:lvlJc w:val="left"/>
+      <w:pPr>
+        <w:ind w:left="6825" w:hanging="360"/>
+      </w:pPr>
+      <w:rPr>
+        <w:rFonts w:ascii="Wingdings" w:hAnsi="Wingdings" w:hint="default"/>
+      </w:rPr>
+    </w:lvl>
+  </w:abstractNum>
+  <w:abstractNum w:abstractNumId="32">
     <w:nsid w:val="66F808F8"/>
     <w:multiLevelType w:val="hybridMultilevel"/>
     <w:tmpl w:val="EFD44B20"/>
@@ -5731,7 +6895,7 @@
       </w:pPr>
     </w:lvl>
   </w:abstractNum>
-  <w:abstractNum w:abstractNumId="29">
+  <w:abstractNum w:abstractNumId="33">
     <w:nsid w:val="6A1610FD"/>
     <w:multiLevelType w:val="hybridMultilevel"/>
     <w:tmpl w:val="ADB8DA3C"/>
@@ -5820,7 +6984,120 @@
       </w:pPr>
     </w:lvl>
   </w:abstractNum>
-  <w:abstractNum w:abstractNumId="30">
+  <w:abstractNum w:abstractNumId="34">
+    <w:nsid w:val="6C4B3780"/>
+    <w:multiLevelType w:val="hybridMultilevel"/>
+    <w:tmpl w:val="DD2EB482"/>
+    <w:lvl w:ilvl="0" w:tplc="08090001">
+      <w:start w:val="1"/>
+      <w:numFmt w:val="bullet"/>
+      <w:lvlText w:val=""/>
+      <w:lvlJc w:val="left"/>
+      <w:pPr>
+        <w:ind w:left="3600" w:hanging="360"/>
+      </w:pPr>
+      <w:rPr>
+        <w:rFonts w:ascii="Symbol" w:hAnsi="Symbol" w:hint="default"/>
+      </w:rPr>
+    </w:lvl>
+    <w:lvl w:ilvl="1" w:tplc="08090003" w:tentative="1">
+      <w:start w:val="1"/>
+      <w:numFmt w:val="bullet"/>
+      <w:lvlText w:val="o"/>
+      <w:lvlJc w:val="left"/>
+      <w:pPr>
+        <w:ind w:left="4320" w:hanging="360"/>
+      </w:pPr>
+      <w:rPr>
+        <w:rFonts w:ascii="Courier New" w:hAnsi="Courier New" w:cs="Courier New" w:hint="default"/>
+      </w:rPr>
+    </w:lvl>
+    <w:lvl w:ilvl="2" w:tplc="08090005" w:tentative="1">
+      <w:start w:val="1"/>
+      <w:numFmt w:val="bullet"/>
+      <w:lvlText w:val=""/>
+      <w:lvlJc w:val="left"/>
+      <w:pPr>
+        <w:ind w:left="5040" w:hanging="360"/>
+      </w:pPr>
+      <w:rPr>
+        <w:rFonts w:ascii="Wingdings" w:hAnsi="Wingdings" w:hint="default"/>
+      </w:rPr>
+    </w:lvl>
+    <w:lvl w:ilvl="3" w:tplc="08090001" w:tentative="1">
+      <w:start w:val="1"/>
+      <w:numFmt w:val="bullet"/>
+      <w:lvlText w:val=""/>
+      <w:lvlJc w:val="left"/>
+      <w:pPr>
+        <w:ind w:left="5760" w:hanging="360"/>
+      </w:pPr>
+      <w:rPr>
+        <w:rFonts w:ascii="Symbol" w:hAnsi="Symbol" w:hint="default"/>
+      </w:rPr>
+    </w:lvl>
+    <w:lvl w:ilvl="4" w:tplc="08090003" w:tentative="1">
+      <w:start w:val="1"/>
+      <w:numFmt w:val="bullet"/>
+      <w:lvlText w:val="o"/>
+      <w:lvlJc w:val="left"/>
+      <w:pPr>
+        <w:ind w:left="6480" w:hanging="360"/>
+      </w:pPr>
+      <w:rPr>
+        <w:rFonts w:ascii="Courier New" w:hAnsi="Courier New" w:cs="Courier New" w:hint="default"/>
+      </w:rPr>
+    </w:lvl>
+    <w:lvl w:ilvl="5" w:tplc="08090005" w:tentative="1">
+      <w:start w:val="1"/>
+      <w:numFmt w:val="bullet"/>
+      <w:lvlText w:val=""/>
+      <w:lvlJc w:val="left"/>
+      <w:pPr>
+        <w:ind w:left="7200" w:hanging="360"/>
+      </w:pPr>
+      <w:rPr>
+        <w:rFonts w:ascii="Wingdings" w:hAnsi="Wingdings" w:hint="default"/>
+      </w:rPr>
+    </w:lvl>
+    <w:lvl w:ilvl="6" w:tplc="08090001" w:tentative="1">
+      <w:start w:val="1"/>
+      <w:numFmt w:val="bullet"/>
+      <w:lvlText w:val=""/>
+      <w:lvlJc w:val="left"/>
+      <w:pPr>
+        <w:ind w:left="7920" w:hanging="360"/>
+      </w:pPr>
+      <w:rPr>
+        <w:rFonts w:ascii="Symbol" w:hAnsi="Symbol" w:hint="default"/>
+      </w:rPr>
+    </w:lvl>
+    <w:lvl w:ilvl="7" w:tplc="08090003" w:tentative="1">
+      <w:start w:val="1"/>
+      <w:numFmt w:val="bullet"/>
+      <w:lvlText w:val="o"/>
+      <w:lvlJc w:val="left"/>
+      <w:pPr>
+        <w:ind w:left="8640" w:hanging="360"/>
+      </w:pPr>
+      <w:rPr>
+        <w:rFonts w:ascii="Courier New" w:hAnsi="Courier New" w:cs="Courier New" w:hint="default"/>
+      </w:rPr>
+    </w:lvl>
+    <w:lvl w:ilvl="8" w:tplc="08090005" w:tentative="1">
+      <w:start w:val="1"/>
+      <w:numFmt w:val="bullet"/>
+      <w:lvlText w:val=""/>
+      <w:lvlJc w:val="left"/>
+      <w:pPr>
+        <w:ind w:left="9360" w:hanging="360"/>
+      </w:pPr>
+      <w:rPr>
+        <w:rFonts w:ascii="Wingdings" w:hAnsi="Wingdings" w:hint="default"/>
+      </w:rPr>
+    </w:lvl>
+  </w:abstractNum>
+  <w:abstractNum w:abstractNumId="35">
     <w:nsid w:val="6DFA62E7"/>
     <w:multiLevelType w:val="hybridMultilevel"/>
     <w:tmpl w:val="1720710A"/>
@@ -5906,7 +7183,7 @@
       </w:pPr>
     </w:lvl>
   </w:abstractNum>
-  <w:abstractNum w:abstractNumId="31">
+  <w:abstractNum w:abstractNumId="36">
     <w:nsid w:val="6ECF51C4"/>
     <w:multiLevelType w:val="hybridMultilevel"/>
     <w:tmpl w:val="0F161374"/>
@@ -5992,7 +7269,7 @@
       </w:pPr>
     </w:lvl>
   </w:abstractNum>
-  <w:abstractNum w:abstractNumId="32">
+  <w:abstractNum w:abstractNumId="37">
     <w:nsid w:val="71727455"/>
     <w:multiLevelType w:val="hybridMultilevel"/>
     <w:tmpl w:val="85C2D5C4"/>
@@ -6081,7 +7358,7 @@
       </w:pPr>
     </w:lvl>
   </w:abstractNum>
-  <w:abstractNum w:abstractNumId="33">
+  <w:abstractNum w:abstractNumId="38">
     <w:nsid w:val="72BA127D"/>
     <w:multiLevelType w:val="hybridMultilevel"/>
     <w:tmpl w:val="CD4EC7B6"/>
@@ -6170,7 +7447,7 @@
       </w:pPr>
     </w:lvl>
   </w:abstractNum>
-  <w:abstractNum w:abstractNumId="34">
+  <w:abstractNum w:abstractNumId="39">
     <w:nsid w:val="795A4BB2"/>
     <w:multiLevelType w:val="hybridMultilevel"/>
     <w:tmpl w:val="4C8C0F62"/>
@@ -6259,7 +7536,7 @@
       </w:pPr>
     </w:lvl>
   </w:abstractNum>
-  <w:abstractNum w:abstractNumId="35">
+  <w:abstractNum w:abstractNumId="40">
     <w:nsid w:val="7DD77AA5"/>
     <w:multiLevelType w:val="hybridMultilevel"/>
     <w:tmpl w:val="B7909806"/>
@@ -6349,112 +7626,127 @@
     </w:lvl>
   </w:abstractNum>
   <w:num w:numId="1">
-    <w:abstractNumId w:val="28"/>
+    <w:abstractNumId w:val="32"/>
   </w:num>
   <w:num w:numId="2">
-    <w:abstractNumId w:val="9"/>
+    <w:abstractNumId w:val="11"/>
   </w:num>
   <w:num w:numId="3">
-    <w:abstractNumId w:val="14"/>
+    <w:abstractNumId w:val="16"/>
   </w:num>
   <w:num w:numId="4">
-    <w:abstractNumId w:val="17"/>
+    <w:abstractNumId w:val="19"/>
   </w:num>
   <w:num w:numId="5">
-    <w:abstractNumId w:val="34"/>
+    <w:abstractNumId w:val="39"/>
   </w:num>
   <w:num w:numId="6">
-    <w:abstractNumId w:val="21"/>
+    <w:abstractNumId w:val="23"/>
   </w:num>
   <w:num w:numId="7">
-    <w:abstractNumId w:val="22"/>
+    <w:abstractNumId w:val="25"/>
   </w:num>
   <w:num w:numId="8">
-    <w:abstractNumId w:val="24"/>
+    <w:abstractNumId w:val="27"/>
   </w:num>
   <w:num w:numId="9">
-    <w:abstractNumId w:val="7"/>
+    <w:abstractNumId w:val="8"/>
   </w:num>
   <w:num w:numId="10">
-    <w:abstractNumId w:val="35"/>
+    <w:abstractNumId w:val="40"/>
   </w:num>
   <w:num w:numId="11">
-    <w:abstractNumId w:val="29"/>
+    <w:abstractNumId w:val="33"/>
   </w:num>
   <w:num w:numId="12">
     <w:abstractNumId w:val="5"/>
   </w:num>
   <w:num w:numId="13">
-    <w:abstractNumId w:val="33"/>
+    <w:abstractNumId w:val="38"/>
   </w:num>
   <w:num w:numId="14">
-    <w:abstractNumId w:val="8"/>
+    <w:abstractNumId w:val="9"/>
   </w:num>
   <w:num w:numId="15">
     <w:abstractNumId w:val="2"/>
   </w:num>
   <w:num w:numId="16">
-    <w:abstractNumId w:val="20"/>
+    <w:abstractNumId w:val="22"/>
   </w:num>
   <w:num w:numId="17">
     <w:abstractNumId w:val="4"/>
   </w:num>
   <w:num w:numId="18">
-    <w:abstractNumId w:val="12"/>
+    <w:abstractNumId w:val="14"/>
   </w:num>
   <w:num w:numId="19">
-    <w:abstractNumId w:val="18"/>
+    <w:abstractNumId w:val="20"/>
   </w:num>
   <w:num w:numId="20">
-    <w:abstractNumId w:val="15"/>
+    <w:abstractNumId w:val="17"/>
   </w:num>
   <w:num w:numId="21">
-    <w:abstractNumId w:val="11"/>
+    <w:abstractNumId w:val="13"/>
   </w:num>
   <w:num w:numId="22">
-    <w:abstractNumId w:val="26"/>
+    <w:abstractNumId w:val="29"/>
   </w:num>
   <w:num w:numId="23">
-    <w:abstractNumId w:val="25"/>
+    <w:abstractNumId w:val="28"/>
   </w:num>
   <w:num w:numId="24">
     <w:abstractNumId w:val="0"/>
   </w:num>
   <w:num w:numId="25">
-    <w:abstractNumId w:val="32"/>
+    <w:abstractNumId w:val="37"/>
   </w:num>
   <w:num w:numId="26">
-    <w:abstractNumId w:val="27"/>
+    <w:abstractNumId w:val="30"/>
   </w:num>
   <w:num w:numId="27">
-    <w:abstractNumId w:val="30"/>
+    <w:abstractNumId w:val="35"/>
   </w:num>
   <w:num w:numId="28">
-    <w:abstractNumId w:val="23"/>
+    <w:abstractNumId w:val="26"/>
   </w:num>
   <w:num w:numId="29">
-    <w:abstractNumId w:val="16"/>
+    <w:abstractNumId w:val="18"/>
   </w:num>
   <w:num w:numId="30">
-    <w:abstractNumId w:val="10"/>
+    <w:abstractNumId w:val="12"/>
   </w:num>
   <w:num w:numId="31">
-    <w:abstractNumId w:val="13"/>
+    <w:abstractNumId w:val="15"/>
   </w:num>
   <w:num w:numId="32">
-    <w:abstractNumId w:val="19"/>
+    <w:abstractNumId w:val="21"/>
   </w:num>
   <w:num w:numId="33">
     <w:abstractNumId w:val="6"/>
   </w:num>
   <w:num w:numId="34">
-    <w:abstractNumId w:val="31"/>
+    <w:abstractNumId w:val="36"/>
   </w:num>
   <w:num w:numId="35">
     <w:abstractNumId w:val="3"/>
   </w:num>
   <w:num w:numId="36">
     <w:abstractNumId w:val="1"/>
+  </w:num>
+  <w:num w:numId="37">
+    <w:abstractNumId w:val="24"/>
+  </w:num>
+  <w:num w:numId="38">
+    <w:abstractNumId w:val="31"/>
+  </w:num>
+  <w:num w:numId="39">
+    <w:abstractNumId w:val="10"/>
+  </w:num>
+  <w:num w:numId="40">
+    <w:abstractNumId w:val="34"/>
+  </w:num>
+  <w:num w:numId="41">
+    <w:abstractNumId w:val="7"/>
   </w:num>
 </w:numbering>
 </file>
@@ -7920,7 +9212,7 @@
 </file>
 
 <file path=customXml/itemProps2.xml><?xml version="1.0" encoding="utf-8"?>
-<ds:datastoreItem xmlns:ds="http://schemas.openxmlformats.org/officeDocument/2006/customXml" ds:itemID="{7B621EA2-14C2-4019-9021-D7F33796C4F9}">
+<ds:datastoreItem xmlns:ds="http://schemas.openxmlformats.org/officeDocument/2006/customXml" ds:itemID="{7D10C2AC-FAD9-45E6-946F-62AA5F2D984A}">
   <ds:schemaRefs>
     <ds:schemaRef ds:uri="http://schemas.openxmlformats.org/officeDocument/2006/bibliography"/>
   </ds:schemaRefs>

</xml_diff>